<commit_message>
agrege capturas de add y commit
</commit_message>
<xml_diff>
--- a/intro/capturas.docx
+++ b/intro/capturas.docx
@@ -57,8 +57,6 @@
           </wp:inline>
         </w:drawing>
       </w:r>
-      <w:bookmarkStart w:id="0" w:name="_GoBack"/>
-      <w:bookmarkEnd w:id="0"/>
       <w:r>
         <w:rPr>
           <w:noProof/>
@@ -114,6 +112,59 @@
         </w:drawing>
       </w:r>
     </w:p>
+    <w:p>
+      <w:bookmarkStart w:id="0" w:name="_GoBack"/>
+      <w:r>
+        <w:rPr>
+          <w:noProof/>
+          <w:lang w:eastAsia="es-AR"/>
+        </w:rPr>
+        <w:lastRenderedPageBreak/>
+        <w:drawing>
+          <wp:inline distT="0" distB="0" distL="0" distR="0">
+            <wp:extent cx="5622419" cy="5231130"/>
+            <wp:effectExtent l="0" t="0" r="0" b="7620"/>
+            <wp:docPr id="4" name="Imagen 4"/>
+            <wp:cNvGraphicFramePr>
+              <a:graphicFrameLocks xmlns:a="http://schemas.openxmlformats.org/drawingml/2006/main" noChangeAspect="1"/>
+            </wp:cNvGraphicFramePr>
+            <a:graphic xmlns:a="http://schemas.openxmlformats.org/drawingml/2006/main">
+              <a:graphicData uri="http://schemas.openxmlformats.org/drawingml/2006/picture">
+                <pic:pic xmlns:pic="http://schemas.openxmlformats.org/drawingml/2006/picture">
+                  <pic:nvPicPr>
+                    <pic:cNvPr id="4" name="captura de pantalla importante.png"/>
+                    <pic:cNvPicPr/>
+                  </pic:nvPicPr>
+                  <pic:blipFill>
+                    <a:blip r:embed="rId6">
+                      <a:extLst>
+                        <a:ext uri="{28A0092B-C50C-407E-A947-70E740481C1C}">
+                          <a14:useLocalDpi xmlns:a14="http://schemas.microsoft.com/office/drawing/2010/main" val="0"/>
+                        </a:ext>
+                      </a:extLst>
+                    </a:blip>
+                    <a:stretch>
+                      <a:fillRect/>
+                    </a:stretch>
+                  </pic:blipFill>
+                  <pic:spPr>
+                    <a:xfrm>
+                      <a:off x="0" y="0"/>
+                      <a:ext cx="5643567" cy="5250807"/>
+                    </a:xfrm>
+                    <a:prstGeom prst="rect">
+                      <a:avLst/>
+                    </a:prstGeom>
+                  </pic:spPr>
+                </pic:pic>
+              </a:graphicData>
+            </a:graphic>
+          </wp:inline>
+        </w:drawing>
+      </w:r>
+      <w:bookmarkEnd w:id="0"/>
+    </w:p>
+    <w:p/>
     <w:sectPr>
       <w:pgSz w:w="11906" w:h="16838"/>
       <w:pgMar w:top="1417" w:right="1701" w:bottom="1417" w:left="1701" w:header="708" w:footer="708" w:gutter="0"/>

</xml_diff>

<commit_message>
Subi la captura del merge
</commit_message>
<xml_diff>
--- a/intro/capturas.docx
+++ b/intro/capturas.docx
@@ -169,8 +169,64 @@
           <w:noProof/>
           <w:lang w:eastAsia="es-AR"/>
         </w:rPr>
+        <w:lastRenderedPageBreak/>
         <w:drawing>
           <wp:inline distT="0" distB="0" distL="0" distR="0">
+            <wp:extent cx="5400040" cy="3035299"/>
+            <wp:effectExtent l="0" t="0" r="0" b="0"/>
+            <wp:docPr id="5" name="Imagen 5" descr="C:\Users\usuario\Desktop\Trabajo-especial-TIO-2018\intro\captura 3.png"/>
+            <wp:cNvGraphicFramePr>
+              <a:graphicFrameLocks xmlns:a="http://schemas.openxmlformats.org/drawingml/2006/main" noChangeAspect="1"/>
+            </wp:cNvGraphicFramePr>
+            <a:graphic xmlns:a="http://schemas.openxmlformats.org/drawingml/2006/main">
+              <a:graphicData uri="http://schemas.openxmlformats.org/drawingml/2006/picture">
+                <pic:pic xmlns:pic="http://schemas.openxmlformats.org/drawingml/2006/picture">
+                  <pic:nvPicPr>
+                    <pic:cNvPr id="0" name="Picture 1" descr="C:\Users\usuario\Desktop\Trabajo-especial-TIO-2018\intro\captura 3.png"/>
+                    <pic:cNvPicPr>
+                      <a:picLocks noChangeAspect="1" noChangeArrowheads="1"/>
+                    </pic:cNvPicPr>
+                  </pic:nvPicPr>
+                  <pic:blipFill>
+                    <a:blip r:embed="rId8" cstate="print">
+                      <a:extLst>
+                        <a:ext uri="{28A0092B-C50C-407E-A947-70E740481C1C}">
+                          <a14:useLocalDpi xmlns:a14="http://schemas.microsoft.com/office/drawing/2010/main" val="0"/>
+                        </a:ext>
+                      </a:extLst>
+                    </a:blip>
+                    <a:srcRect/>
+                    <a:stretch>
+                      <a:fillRect/>
+                    </a:stretch>
+                  </pic:blipFill>
+                  <pic:spPr bwMode="auto">
+                    <a:xfrm>
+                      <a:off x="0" y="0"/>
+                      <a:ext cx="5400040" cy="3035299"/>
+                    </a:xfrm>
+                    <a:prstGeom prst="rect">
+                      <a:avLst/>
+                    </a:prstGeom>
+                    <a:noFill/>
+                    <a:ln>
+                      <a:noFill/>
+                    </a:ln>
+                  </pic:spPr>
+                </pic:pic>
+              </a:graphicData>
+            </a:graphic>
+          </wp:inline>
+        </w:drawing>
+      </w:r>
+      <w:bookmarkEnd w:id="0"/>
+      <w:r>
+        <w:rPr>
+          <w:noProof/>
+          <w:lang w:eastAsia="es-AR"/>
+        </w:rPr>
+        <w:drawing>
+          <wp:inline distT="0" distB="0" distL="0" distR="0" wp14:anchorId="197ACA26" wp14:editId="16A9D6CB">
             <wp:extent cx="5624623" cy="3359638"/>
             <wp:effectExtent l="0" t="0" r="0" b="0"/>
             <wp:docPr id="3" name="Imagen 3" descr="C:\Users\usuario\Desktop\Trabajo-especial-TIO-2018\intro\captura 2.png"/>
@@ -187,7 +243,7 @@
                     </pic:cNvPicPr>
                   </pic:nvPicPr>
                   <pic:blipFill>
-                    <a:blip r:embed="rId8">
+                    <a:blip r:embed="rId9">
                       <a:extLst>
                         <a:ext uri="{28A0092B-C50C-407E-A947-70E740481C1C}">
                           <a14:useLocalDpi xmlns:a14="http://schemas.microsoft.com/office/drawing/2010/main" val="0"/>
@@ -218,7 +274,6 @@
           </wp:inline>
         </w:drawing>
       </w:r>
-      <w:bookmarkEnd w:id="0"/>
     </w:p>
     <w:sectPr>
       <w:pgSz w:w="11906" w:h="16838"/>
@@ -925,7 +980,7 @@
   <a:extraClrSchemeLst/>
   <a:extLst>
     <a:ext uri="{05A4C25C-085E-4340-85A3-A5531E510DB2}">
-      <thm15:themeFamily xmlns:thm15="http://schemas.microsoft.com/office/thememl/2012/main" xmlns="" name="Office Theme" id="{62F939B6-93AF-4DB8-9C6B-D6C7DFDC589F}" vid="{4A3C46E8-61CC-4603-A589-7422A47A8E4A}"/>
+      <thm15:themeFamily xmlns="" xmlns:thm15="http://schemas.microsoft.com/office/thememl/2012/main" name="Office Theme" id="{62F939B6-93AF-4DB8-9C6B-D6C7DFDC589F}" vid="{4A3C46E8-61CC-4603-A589-7422A47A8E4A}"/>
     </a:ext>
   </a:extLst>
 </a:theme>

</xml_diff>

<commit_message>
trabajo terminado vamos por la promocion
</commit_message>
<xml_diff>
--- a/intro/capturas.docx
+++ b/intro/capturas.docx
@@ -11,7 +11,6 @@
           <w:lang w:eastAsia="es-AR"/>
         </w:rPr>
       </w:pPr>
-      <w:bookmarkStart w:id="0" w:name="_GoBack"/>
       <w:r>
         <w:rPr>
           <w:noProof/>
@@ -22,7 +21,6 @@
         <w:t>Capturas:</w:t>
       </w:r>
     </w:p>
-    <w:bookmarkEnd w:id="0"/>
     <w:p>
       <w:pPr>
         <w:rPr>
@@ -98,6 +96,7 @@
         </w:rPr>
         <w:t>captura que demuestra la creacion de una rama y como se cambia de una rama.</w:t>
       </w:r>
+      <w:bookmarkStart w:id="0" w:name="_GoBack"/>
       <w:r>
         <w:rPr>
           <w:noProof/>
@@ -105,8 +104,8 @@
         </w:rPr>
         <w:drawing>
           <wp:inline distT="0" distB="0" distL="0" distR="0">
-            <wp:extent cx="5398135" cy="3667125"/>
-            <wp:effectExtent l="0" t="0" r="0" b="9525"/>
+            <wp:extent cx="5398135" cy="3459892"/>
+            <wp:effectExtent l="0" t="0" r="0" b="7620"/>
             <wp:docPr id="1" name="Imagen 1" descr="C:\Users\usuario\Pictures\captura branch.png"/>
             <wp:cNvGraphicFramePr>
               <a:graphicFrameLocks xmlns:a="http://schemas.openxmlformats.org/drawingml/2006/main" noChangeAspect="1"/>
@@ -136,7 +135,7 @@
                   <pic:spPr bwMode="auto">
                     <a:xfrm>
                       <a:off x="0" y="0"/>
-                      <a:ext cx="5417606" cy="3680352"/>
+                      <a:ext cx="5419122" cy="3473344"/>
                     </a:xfrm>
                     <a:prstGeom prst="rect">
                       <a:avLst/>
@@ -152,6 +151,7 @@
           </wp:inline>
         </w:drawing>
       </w:r>
+      <w:bookmarkEnd w:id="0"/>
     </w:p>
     <w:p>
       <w:pPr>

</xml_diff>